<commit_message>
updae of png and docx file to dev
</commit_message>
<xml_diff>
--- a/Big Bang Team Presentation.docx
+++ b/Big Bang Team Presentation.docx
@@ -51,6 +51,7 @@
       <w:pgNumType w:fmt="decimal"/>
       <w:formProt w:val="false"/>
       <w:textDirection w:val="lrTb"/>
+      <w:docGrid w:type="default" w:linePitch="100" w:charSpace="0"/>
     </w:sectPr>
   </w:body>
 </w:document>
@@ -63,15 +64,12 @@
       <w:rPr>
         <w:rFonts w:ascii="Liberation Serif" w:hAnsi="Liberation Serif" w:eastAsia="Noto Sans CJK SC" w:cs="Lohit Devanagari"/>
         <w:kern w:val="2"/>
-        <w:sz w:val="24"/>
         <w:szCs w:val="24"/>
         <w:lang w:val="en-US" w:eastAsia="zh-CN" w:bidi="hi-IN"/>
       </w:rPr>
     </w:rPrDefault>
     <w:pPrDefault>
-      <w:pPr>
-        <w:widowControl/>
-      </w:pPr>
+      <w:pPr/>
     </w:pPrDefault>
   </w:docDefaults>
   <w:style w:type="paragraph" w:styleId="Normal">
@@ -79,6 +77,8 @@
     <w:qFormat/>
     <w:pPr>
       <w:widowControl/>
+      <w:bidi w:val="0"/>
+      <w:jc w:val="left"/>
     </w:pPr>
     <w:rPr>
       <w:rFonts w:ascii="Liberation Serif" w:hAnsi="Liberation Serif" w:eastAsia="Noto Sans CJK SC" w:cs="Lohit Devanagari"/>
@@ -96,6 +96,11 @@
       <w:u w:val="single"/>
       <w:lang w:val="zxx" w:eastAsia="zxx" w:bidi="zxx"/>
     </w:rPr>
+  </w:style>
+  <w:style w:type="character" w:styleId="ListLabel1">
+    <w:name w:val="ListLabel 1"/>
+    <w:qFormat/>
+    <w:rPr/>
   </w:style>
   <w:style w:type="paragraph" w:styleId="Heading">
     <w:name w:val="Heading"/>

</xml_diff>